<commit_message>
Added Mueller Center to the story doc
</commit_message>
<xml_diff>
--- a/StoryAndGameplay/Let's Go Red STORY DOC.docx
+++ b/StoryAndGameplay/Let's Go Red STORY DOC.docx
@@ -138,23 +138,7 @@
           <w:rtl w:val="0"/>
           <w:lang w:val="en-US"/>
         </w:rPr>
-        <w:t>s Marketplace is charg</w:t>
-      </w:r>
-      <w:r>
-        <w:rPr>
-          <w:rFonts w:ascii="Comic Sans MS" w:hAnsi="Comic Sans MS"/>
-          <w:rtl w:val="0"/>
-          <w:lang w:val="en-US"/>
-        </w:rPr>
-        <w:t>x</w:t>
-      </w:r>
-      <w:r>
-        <w:rPr>
-          <w:rFonts w:ascii="Comic Sans MS" w:hAnsi="Comic Sans MS"/>
-          <w:rtl w:val="0"/>
-          <w:lang w:val="en-US"/>
-        </w:rPr>
-        <w:t>ing prices students cannot afford, so some go without food. This campus needs someone who can uncover SIS Man</w:t>
+        <w:t>s Marketplace is charging prices students cannot afford, so some go without food. This campus needs someone who can uncover SIS Man</w:t>
       </w:r>
       <w:r>
         <w:rPr>
@@ -522,26 +506,428 @@
           <w:rtl w:val="0"/>
           <w:lang w:val="en-US"/>
         </w:rPr>
-        <w:t xml:space="preserve">s time to solve this mystery, and with its close proximity to the Union, Mueller seems like a good first step. The usual equipment </w:t>
-      </w:r>
-    </w:p>
-    <w:p>
-      <w:pPr>
-        <w:pStyle w:val="Body"/>
-        <w:rPr>
-          <w:rFonts w:ascii="Comic Sans MS" w:cs="Comic Sans MS" w:hAnsi="Comic Sans MS" w:eastAsia="Comic Sans MS"/>
+        <w:t>s time to solve this mystery, and with its close proximity to the Union, Mueller seems like a good first step. The usual equipment has been mangled beyond recognition, and there</w:t>
+      </w:r>
+      <w:r>
+        <w:rPr>
+          <w:rFonts w:ascii="Comic Sans MS" w:hAnsi="Comic Sans MS" w:hint="default"/>
+          <w:rtl w:val="0"/>
+          <w:lang w:val="en-US"/>
+        </w:rPr>
+        <w:t>’</w:t>
+      </w:r>
+      <w:r>
+        <w:rPr>
+          <w:rFonts w:ascii="Comic Sans MS" w:hAnsi="Comic Sans MS"/>
+          <w:rtl w:val="0"/>
+          <w:lang w:val="en-US"/>
+        </w:rPr>
+        <w:t xml:space="preserve">s something off about the worker at the front desk. He mumbles, </w:t>
+      </w:r>
+      <w:r>
+        <w:rPr>
+          <w:rFonts w:ascii="Comic Sans MS" w:hAnsi="Comic Sans MS" w:hint="default"/>
+          <w:rtl w:val="0"/>
+          <w:lang w:val="en-US"/>
+        </w:rPr>
+        <w:t>“</w:t>
+      </w:r>
+      <w:r>
+        <w:rPr>
+          <w:rFonts w:ascii="Comic Sans MS" w:hAnsi="Comic Sans MS"/>
+          <w:rtl w:val="0"/>
+          <w:lang w:val="en-US"/>
+        </w:rPr>
+        <w:t>I</w:t>
+      </w:r>
+      <w:r>
+        <w:rPr>
+          <w:rFonts w:ascii="Comic Sans MS" w:hAnsi="Comic Sans MS" w:hint="default"/>
+          <w:rtl w:val="0"/>
+          <w:lang w:val="en-US"/>
+        </w:rPr>
+        <w:t>’</w:t>
+      </w:r>
+      <w:r>
+        <w:rPr>
+          <w:rFonts w:ascii="Comic Sans MS" w:hAnsi="Comic Sans MS"/>
+          <w:rtl w:val="0"/>
+          <w:lang w:val="en-US"/>
+        </w:rPr>
+        <w:t>mma have to whisper, but</w:t>
+      </w:r>
+      <w:r>
+        <w:rPr>
+          <w:rFonts w:ascii="Comic Sans MS" w:hAnsi="Comic Sans MS" w:hint="default"/>
+          <w:rtl w:val="0"/>
+          <w:lang w:val="en-US"/>
+        </w:rPr>
+        <w:t xml:space="preserve">… </w:t>
+      </w:r>
+      <w:r>
+        <w:rPr>
+          <w:rFonts w:ascii="Comic Sans MS" w:hAnsi="Comic Sans MS"/>
+          <w:rtl w:val="0"/>
+          <w:lang w:val="en-US"/>
+        </w:rPr>
+        <w:t>the hockey mascot-</w:t>
+      </w:r>
+      <w:r>
+        <w:rPr>
+          <w:rFonts w:ascii="Comic Sans MS" w:hAnsi="Comic Sans MS" w:hint="default"/>
+          <w:rtl w:val="0"/>
+          <w:lang w:val="en-US"/>
+        </w:rPr>
+        <w:t>“</w:t>
+      </w:r>
+    </w:p>
+    <w:p>
+      <w:pPr>
+        <w:pStyle w:val="Body"/>
+        <w:rPr>
+          <w:rFonts w:ascii="Comic Sans MS" w:cs="Comic Sans MS" w:hAnsi="Comic Sans MS" w:eastAsia="Comic Sans MS"/>
+        </w:rPr>
+      </w:pPr>
+      <w:r>
+        <w:rPr>
+          <w:rFonts w:ascii="Comic Sans MS" w:hAnsi="Comic Sans MS" w:hint="default"/>
+          <w:rtl w:val="0"/>
+          <w:lang w:val="en-US"/>
+        </w:rPr>
+        <w:t>“</w:t>
+      </w:r>
+      <w:r>
+        <w:rPr>
+          <w:rFonts w:ascii="Comic Sans MS" w:hAnsi="Comic Sans MS"/>
+          <w:rtl w:val="0"/>
+          <w:lang w:val="en-US"/>
+        </w:rPr>
+        <w:t>The swarm?</w:t>
+      </w:r>
+      <w:r>
+        <w:rPr>
+          <w:rFonts w:ascii="Comic Sans MS" w:hAnsi="Comic Sans MS" w:hint="default"/>
+          <w:rtl w:val="0"/>
+          <w:lang w:val="en-US"/>
+        </w:rPr>
+        <w:t>”</w:t>
+      </w:r>
+    </w:p>
+    <w:p>
+      <w:pPr>
+        <w:pStyle w:val="Body"/>
+        <w:rPr>
+          <w:rFonts w:ascii="Comic Sans MS" w:cs="Comic Sans MS" w:hAnsi="Comic Sans MS" w:eastAsia="Comic Sans MS"/>
+        </w:rPr>
+      </w:pPr>
+      <w:r>
+        <w:rPr>
+          <w:rFonts w:ascii="Comic Sans MS" w:hAnsi="Comic Sans MS" w:hint="default"/>
+          <w:rtl w:val="0"/>
+          <w:lang w:val="en-US"/>
+        </w:rPr>
+        <w:t>“</w:t>
+      </w:r>
+      <w:r>
+        <w:rPr>
+          <w:rFonts w:ascii="Comic Sans MS" w:hAnsi="Comic Sans MS"/>
+          <w:rtl w:val="0"/>
+          <w:lang w:val="en-US"/>
+        </w:rPr>
+        <w:t xml:space="preserve">No, the </w:t>
+      </w:r>
+      <w:r>
+        <w:rPr>
+          <w:rFonts w:ascii="Comic Sans MS" w:hAnsi="Comic Sans MS"/>
           <w:b w:val="1"/>
           <w:bCs w:val="1"/>
-        </w:rPr>
-      </w:pPr>
-    </w:p>
-    <w:p>
-      <w:pPr>
-        <w:pStyle w:val="Body"/>
-        <w:rPr>
-          <w:rFonts w:ascii="Comic Sans MS" w:cs="Comic Sans MS" w:hAnsi="Comic Sans MS" w:eastAsia="Comic Sans MS"/>
+          <w:rtl w:val="0"/>
+          <w:lang w:val="en-US"/>
+        </w:rPr>
+        <w:t>current</w:t>
+      </w:r>
+      <w:r>
+        <w:rPr>
+          <w:rFonts w:ascii="Comic Sans MS" w:hAnsi="Comic Sans MS"/>
+          <w:rtl w:val="0"/>
+          <w:lang w:val="en-US"/>
+        </w:rPr>
+        <w:t xml:space="preserve"> one. Also, please don</w:t>
+      </w:r>
+      <w:r>
+        <w:rPr>
+          <w:rFonts w:ascii="Comic Sans MS" w:hAnsi="Comic Sans MS" w:hint="default"/>
+          <w:rtl w:val="0"/>
+          <w:lang w:val="en-US"/>
+        </w:rPr>
+        <w:t>’</w:t>
+      </w:r>
+      <w:r>
+        <w:rPr>
+          <w:rFonts w:ascii="Comic Sans MS" w:hAnsi="Comic Sans MS"/>
+          <w:rtl w:val="0"/>
+          <w:lang w:val="en-US"/>
+        </w:rPr>
+        <w:t>t say his name all willy nilly. He might still be here.</w:t>
+      </w:r>
+      <w:r>
+        <w:rPr>
+          <w:rFonts w:ascii="Comic Sans MS" w:hAnsi="Comic Sans MS" w:hint="default"/>
+          <w:rtl w:val="0"/>
+          <w:lang w:val="en-US"/>
+        </w:rPr>
+        <w:t>”</w:t>
+      </w:r>
+    </w:p>
+    <w:p>
+      <w:pPr>
+        <w:pStyle w:val="Body"/>
+        <w:rPr>
+          <w:rFonts w:ascii="Comic Sans MS" w:cs="Comic Sans MS" w:hAnsi="Comic Sans MS" w:eastAsia="Comic Sans MS"/>
+        </w:rPr>
+      </w:pPr>
+      <w:r>
+        <w:rPr>
+          <w:rFonts w:ascii="Comic Sans MS" w:hAnsi="Comic Sans MS"/>
+          <w:rtl w:val="0"/>
+          <w:lang w:val="en-US"/>
+        </w:rPr>
+        <w:t>You came in trying to find clues about SISman</w:t>
+      </w:r>
+      <w:r>
+        <w:rPr>
+          <w:rFonts w:ascii="Comic Sans MS" w:hAnsi="Comic Sans MS" w:hint="default"/>
+          <w:rtl w:val="0"/>
+          <w:lang w:val="en-US"/>
+        </w:rPr>
+        <w:t>’</w:t>
+      </w:r>
+      <w:r>
+        <w:rPr>
+          <w:rFonts w:ascii="Comic Sans MS" w:hAnsi="Comic Sans MS"/>
+          <w:rtl w:val="0"/>
+          <w:lang w:val="en-US"/>
+        </w:rPr>
+        <w:t>s whereabouts, but now your objective is survival. It</w:t>
+      </w:r>
+      <w:r>
+        <w:rPr>
+          <w:rFonts w:ascii="Comic Sans MS" w:hAnsi="Comic Sans MS" w:hint="default"/>
+          <w:rtl w:val="0"/>
+          <w:lang w:val="en-US"/>
+        </w:rPr>
+        <w:t>’</w:t>
+      </w:r>
+      <w:r>
+        <w:rPr>
+          <w:rFonts w:ascii="Comic Sans MS" w:hAnsi="Comic Sans MS"/>
+          <w:rtl w:val="0"/>
+          <w:lang w:val="en-US"/>
+        </w:rPr>
+        <w:t>s also clear that the weight are not to be trusted. Despite this, you still feel the need to train; you won</w:t>
+      </w:r>
+      <w:r>
+        <w:rPr>
+          <w:rFonts w:ascii="Comic Sans MS" w:hAnsi="Comic Sans MS" w:hint="default"/>
+          <w:rtl w:val="0"/>
+          <w:lang w:val="en-US"/>
+        </w:rPr>
+        <w:t>’</w:t>
+      </w:r>
+      <w:r>
+        <w:rPr>
+          <w:rFonts w:ascii="Comic Sans MS" w:hAnsi="Comic Sans MS"/>
+          <w:rtl w:val="0"/>
+          <w:lang w:val="en-US"/>
+        </w:rPr>
+        <w:t>t save SISman without it.</w:t>
+      </w:r>
+    </w:p>
+    <w:p>
+      <w:pPr>
+        <w:pStyle w:val="Body"/>
+        <w:rPr>
+          <w:rFonts w:ascii="Comic Sans MS" w:cs="Comic Sans MS" w:hAnsi="Comic Sans MS" w:eastAsia="Comic Sans MS"/>
+        </w:rPr>
+      </w:pPr>
+    </w:p>
+    <w:p>
+      <w:pPr>
+        <w:pStyle w:val="Body"/>
+        <w:rPr>
+          <w:rFonts w:ascii="Comic Sans MS" w:cs="Comic Sans MS" w:hAnsi="Comic Sans MS" w:eastAsia="Comic Sans MS"/>
+        </w:rPr>
+      </w:pPr>
+      <w:r>
+        <w:rPr>
+          <w:rFonts w:ascii="Comic Sans MS" w:hAnsi="Comic Sans MS"/>
+          <w:rtl w:val="0"/>
+          <w:lang w:val="en-US"/>
+        </w:rPr>
+        <w:t>Available Activities: Speak to the worker at the front desk. Hide under desks or upstairs to avoid Puckman. The weights are rigged, so you</w:t>
+      </w:r>
+      <w:r>
+        <w:rPr>
+          <w:rFonts w:ascii="Comic Sans MS" w:hAnsi="Comic Sans MS" w:hint="default"/>
+          <w:rtl w:val="0"/>
+          <w:lang w:val="en-US"/>
+        </w:rPr>
+        <w:t>’</w:t>
+      </w:r>
+      <w:r>
+        <w:rPr>
+          <w:rFonts w:ascii="Comic Sans MS" w:hAnsi="Comic Sans MS"/>
+          <w:rtl w:val="0"/>
+          <w:lang w:val="en-US"/>
+        </w:rPr>
+        <w:t xml:space="preserve">re gonna have to find a way to fix them. Also, a weird smell permeates from upstairs, but with no idea where Puckman is, you assume the worst and leave that area be. </w:t>
+      </w:r>
+    </w:p>
+    <w:p>
+      <w:pPr>
+        <w:pStyle w:val="Body"/>
+        <w:rPr>
+          <w:rFonts w:ascii="Comic Sans MS" w:cs="Comic Sans MS" w:hAnsi="Comic Sans MS" w:eastAsia="Comic Sans MS"/>
+        </w:rPr>
+      </w:pPr>
+    </w:p>
+    <w:p>
+      <w:pPr>
+        <w:pStyle w:val="Body"/>
+        <w:rPr>
+          <w:rFonts w:ascii="Comic Sans MS" w:cs="Comic Sans MS" w:hAnsi="Comic Sans MS" w:eastAsia="Comic Sans MS"/>
+        </w:rPr>
+      </w:pPr>
+      <w:r>
+        <w:rPr>
+          <w:rFonts w:ascii="Comic Sans MS" w:hAnsi="Comic Sans MS"/>
+          <w:rtl w:val="0"/>
+          <w:lang w:val="en-US"/>
+        </w:rPr>
+        <w:t>How to Progress: This is something we</w:t>
+      </w:r>
+      <w:r>
+        <w:rPr>
+          <w:rFonts w:ascii="Comic Sans MS" w:hAnsi="Comic Sans MS" w:hint="default"/>
+          <w:rtl w:val="0"/>
+          <w:lang w:val="en-US"/>
+        </w:rPr>
+        <w:t>’</w:t>
+      </w:r>
+      <w:r>
+        <w:rPr>
+          <w:rFonts w:ascii="Comic Sans MS" w:hAnsi="Comic Sans MS"/>
+          <w:rtl w:val="0"/>
+          <w:lang w:val="en-US"/>
+        </w:rPr>
+        <w:t>re still debating. While you</w:t>
+      </w:r>
+      <w:r>
+        <w:rPr>
+          <w:rFonts w:ascii="Comic Sans MS" w:hAnsi="Comic Sans MS" w:hint="default"/>
+          <w:rtl w:val="0"/>
+          <w:lang w:val="en-US"/>
+        </w:rPr>
+        <w:t>’</w:t>
+      </w:r>
+      <w:r>
+        <w:rPr>
+          <w:rFonts w:ascii="Comic Sans MS" w:hAnsi="Comic Sans MS"/>
+          <w:rtl w:val="0"/>
+          <w:lang w:val="en-US"/>
+        </w:rPr>
+        <w:t xml:space="preserve">re not going to defeat Puckman this early, you can force him further and further away, back to where he came from. </w:t>
+      </w:r>
+      <w:r>
+        <w:rPr>
+          <w:rFonts w:ascii="Comic Sans MS" w:hAnsi="Comic Sans MS" w:hint="default"/>
+          <w:rtl w:val="0"/>
+          <w:lang w:val="en-US"/>
+        </w:rPr>
+        <w:t>“</w:t>
+      </w:r>
+      <w:r>
+        <w:rPr>
+          <w:rFonts w:ascii="Comic Sans MS" w:hAnsi="Comic Sans MS"/>
+          <w:rtl w:val="0"/>
+          <w:lang w:val="en-US"/>
+        </w:rPr>
+        <w:t>Where he came from</w:t>
+      </w:r>
+      <w:r>
+        <w:rPr>
+          <w:rFonts w:ascii="Comic Sans MS" w:hAnsi="Comic Sans MS" w:hint="default"/>
+          <w:rtl w:val="0"/>
+          <w:lang w:val="en-US"/>
+        </w:rPr>
+        <w:t xml:space="preserve">” </w:t>
+      </w:r>
+      <w:r>
+        <w:rPr>
+          <w:rFonts w:ascii="Comic Sans MS" w:hAnsi="Comic Sans MS"/>
           <w:b w:val="1"/>
           <w:bCs w:val="1"/>
+          <w:rtl w:val="0"/>
+          <w:lang w:val="en-US"/>
+        </w:rPr>
+        <w:t>should</w:t>
+      </w:r>
+      <w:r>
+        <w:rPr>
+          <w:rFonts w:ascii="Comic Sans MS" w:hAnsi="Comic Sans MS"/>
+          <w:rtl w:val="0"/>
+          <w:lang w:val="en-US"/>
+        </w:rPr>
+        <w:t xml:space="preserve"> the the field house, but that</w:t>
+      </w:r>
+      <w:r>
+        <w:rPr>
+          <w:rFonts w:ascii="Comic Sans MS" w:hAnsi="Comic Sans MS" w:hint="default"/>
+          <w:rtl w:val="0"/>
+          <w:lang w:val="en-US"/>
+        </w:rPr>
+        <w:t>’</w:t>
+      </w:r>
+      <w:r>
+        <w:rPr>
+          <w:rFonts w:ascii="Comic Sans MS" w:hAnsi="Comic Sans MS"/>
+          <w:rtl w:val="0"/>
+          <w:lang w:val="en-US"/>
+        </w:rPr>
+        <w:t>s so far away that there</w:t>
+      </w:r>
+      <w:r>
+        <w:rPr>
+          <w:rFonts w:ascii="Comic Sans MS" w:hAnsi="Comic Sans MS" w:hint="default"/>
+          <w:rtl w:val="0"/>
+          <w:lang w:val="en-US"/>
+        </w:rPr>
+        <w:t>’</w:t>
+      </w:r>
+      <w:r>
+        <w:rPr>
+          <w:rFonts w:ascii="Comic Sans MS" w:hAnsi="Comic Sans MS"/>
+          <w:rtl w:val="0"/>
+          <w:lang w:val="en-US"/>
+        </w:rPr>
+        <w:t xml:space="preserve">s no point in going there. </w:t>
+      </w:r>
+    </w:p>
+    <w:p>
+      <w:pPr>
+        <w:pStyle w:val="Body"/>
+        <w:rPr>
+          <w:rFonts w:ascii="Comic Sans MS" w:cs="Comic Sans MS" w:hAnsi="Comic Sans MS" w:eastAsia="Comic Sans MS"/>
+        </w:rPr>
+      </w:pPr>
+    </w:p>
+    <w:p>
+      <w:pPr>
+        <w:pStyle w:val="Body"/>
+        <w:rPr>
+          <w:rFonts w:ascii="Comic Sans MS" w:cs="Comic Sans MS" w:hAnsi="Comic Sans MS" w:eastAsia="Comic Sans MS"/>
+          <w:b w:val="0"/>
+          <w:bCs w:val="0"/>
         </w:rPr>
       </w:pPr>
       <w:r>
@@ -552,7 +938,73 @@
           <w:rtl w:val="0"/>
           <w:lang w:val="en-US"/>
         </w:rPr>
+        <w:t>Location: Freshman Hill</w:t>
+      </w:r>
+    </w:p>
+    <w:p>
+      <w:pPr>
+        <w:pStyle w:val="Body"/>
+        <w:rPr>
+          <w:rFonts w:ascii="Comic Sans MS" w:cs="Comic Sans MS" w:hAnsi="Comic Sans MS" w:eastAsia="Comic Sans MS"/>
+          <w:b w:val="1"/>
+          <w:bCs w:val="1"/>
+        </w:rPr>
+      </w:pPr>
+      <w:r>
+        <w:rPr>
+          <w:rFonts w:ascii="Comic Sans MS" w:hAnsi="Comic Sans MS"/>
+          <w:b w:val="0"/>
+          <w:bCs w:val="0"/>
+          <w:rtl w:val="0"/>
+          <w:lang w:val="en-US"/>
+        </w:rPr>
+        <w:t>Puckman eats freshmen for breakfast.</w:t>
+      </w:r>
+    </w:p>
+    <w:p>
+      <w:pPr>
+        <w:pStyle w:val="Body"/>
+        <w:rPr>
+          <w:rFonts w:ascii="Comic Sans MS" w:cs="Comic Sans MS" w:hAnsi="Comic Sans MS" w:eastAsia="Comic Sans MS"/>
+          <w:b w:val="1"/>
+          <w:bCs w:val="1"/>
+        </w:rPr>
+      </w:pPr>
+    </w:p>
+    <w:p>
+      <w:pPr>
+        <w:pStyle w:val="Body"/>
+        <w:rPr>
+          <w:rFonts w:ascii="Comic Sans MS" w:cs="Comic Sans MS" w:hAnsi="Comic Sans MS" w:eastAsia="Comic Sans MS"/>
+          <w:b w:val="1"/>
+          <w:bCs w:val="1"/>
+        </w:rPr>
+      </w:pPr>
+      <w:r>
+        <w:rPr>
+          <w:rFonts w:ascii="Comic Sans MS" w:hAnsi="Comic Sans MS"/>
+          <w:b w:val="1"/>
+          <w:bCs w:val="1"/>
+          <w:rtl w:val="0"/>
+          <w:lang w:val="en-US"/>
+        </w:rPr>
         <w:t>Location: Darrin Communications Center</w:t>
+      </w:r>
+    </w:p>
+    <w:p>
+      <w:pPr>
+        <w:pStyle w:val="Body"/>
+        <w:rPr>
+          <w:rFonts w:ascii="Comic Sans MS" w:cs="Comic Sans MS" w:hAnsi="Comic Sans MS" w:eastAsia="Comic Sans MS"/>
+        </w:rPr>
+      </w:pPr>
+      <w:r>
+        <w:rPr>
+          <w:rFonts w:ascii="Comic Sans MS" w:hAnsi="Comic Sans MS"/>
+          <w:rtl w:val="0"/>
+          <w:lang w:val="en-US"/>
+        </w:rPr>
+        <w:t xml:space="preserve">New day, new location. </w:t>
       </w:r>
     </w:p>
     <w:p>

</xml_diff>